<commit_message>
Primera actualización del acta de constitución
</commit_message>
<xml_diff>
--- a/Doc/01. INICIO/Acta de Constitución.docx
+++ b/Doc/01. INICIO/Acta de Constitución.docx
@@ -1,6 +1,6 @@
 
 <file path=word/document.xml><?xml version="1.0" encoding="utf-8"?>
-<w:document xmlns:wpc="http://schemas.microsoft.com/office/word/2010/wordprocessingCanvas" xmlns:mc="http://schemas.openxmlformats.org/markup-compatibility/2006" xmlns:o="urn:schemas-microsoft-com:office:office" xmlns:r="http://schemas.openxmlformats.org/officeDocument/2006/relationships" xmlns:m="http://schemas.openxmlformats.org/officeDocument/2006/math" xmlns:v="urn:schemas-microsoft-com:vml" xmlns:wp14="http://schemas.microsoft.com/office/word/2010/wordprocessingDrawing" xmlns:wp="http://schemas.openxmlformats.org/drawingml/2006/wordprocessingDrawing" xmlns:w10="urn:schemas-microsoft-com:office:word" xmlns:w="http://schemas.openxmlformats.org/wordprocessingml/2006/main" xmlns:w14="http://schemas.microsoft.com/office/word/2010/wordml" xmlns:w15="http://schemas.microsoft.com/office/word/2012/wordml" xmlns:wpg="http://schemas.microsoft.com/office/word/2010/wordprocessingGroup" xmlns:wpi="http://schemas.microsoft.com/office/word/2010/wordprocessingInk" xmlns:wne="http://schemas.microsoft.com/office/word/2006/wordml" xmlns:wps="http://schemas.microsoft.com/office/word/2010/wordprocessingShape" mc:Ignorable="w14 w15 wp14">
+<w:document xmlns:wpc="http://schemas.microsoft.com/office/word/2010/wordprocessingCanvas" xmlns:cx="http://schemas.microsoft.com/office/drawing/2014/chartex" xmlns:cx1="http://schemas.microsoft.com/office/drawing/2015/9/8/chartex" xmlns:cx2="http://schemas.microsoft.com/office/drawing/2015/10/21/chartex" xmlns:cx3="http://schemas.microsoft.com/office/drawing/2016/5/9/chartex" xmlns:cx4="http://schemas.microsoft.com/office/drawing/2016/5/10/chartex" xmlns:cx5="http://schemas.microsoft.com/office/drawing/2016/5/11/chartex" xmlns:cx6="http://schemas.microsoft.com/office/drawing/2016/5/12/chartex" xmlns:cx7="http://schemas.microsoft.com/office/drawing/2016/5/13/chartex" xmlns:cx8="http://schemas.microsoft.com/office/drawing/2016/5/14/chartex" xmlns:mc="http://schemas.openxmlformats.org/markup-compatibility/2006" xmlns:aink="http://schemas.microsoft.com/office/drawing/2016/ink" xmlns:am3d="http://schemas.microsoft.com/office/drawing/2017/model3d" xmlns:o="urn:schemas-microsoft-com:office:office" xmlns:oel="http://schemas.microsoft.com/office/2019/extlst" xmlns:r="http://schemas.openxmlformats.org/officeDocument/2006/relationships" xmlns:m="http://schemas.openxmlformats.org/officeDocument/2006/math" xmlns:v="urn:schemas-microsoft-com:vml" xmlns:wp14="http://schemas.microsoft.com/office/word/2010/wordprocessingDrawing" xmlns:wp="http://schemas.openxmlformats.org/drawingml/2006/wordprocessingDrawing" xmlns:w10="urn:schemas-microsoft-com:office:word" xmlns:w="http://schemas.openxmlformats.org/wordprocessingml/2006/main" xmlns:w14="http://schemas.microsoft.com/office/word/2010/wordml" xmlns:w15="http://schemas.microsoft.com/office/word/2012/wordml" xmlns:w16cex="http://schemas.microsoft.com/office/word/2018/wordml/cex" xmlns:w16cid="http://schemas.microsoft.com/office/word/2016/wordml/cid" xmlns:w16="http://schemas.microsoft.com/office/word/2018/wordml" xmlns:w16sdtdh="http://schemas.microsoft.com/office/word/2020/wordml/sdtdatahash" xmlns:w16se="http://schemas.microsoft.com/office/word/2015/wordml/symex" xmlns:wpg="http://schemas.microsoft.com/office/word/2010/wordprocessingGroup" xmlns:wpi="http://schemas.microsoft.com/office/word/2010/wordprocessingInk" xmlns:wne="http://schemas.microsoft.com/office/word/2006/wordml" xmlns:wps="http://schemas.microsoft.com/office/word/2010/wordprocessingShape" mc:Ignorable="w14 w15 w16se w16cid w16 w16cex w16sdtdh wp14">
   <w:background w:color="FFFFFF"/>
   <w:body>
     <w:p>
@@ -99,6 +99,14 @@
                 <w:szCs w:val="20"/>
               </w:rPr>
             </w:pPr>
+            <w:r>
+              <w:rPr>
+                <w:rFonts w:ascii="Arial" w:hAnsi="Arial" w:cs="Arial"/>
+                <w:sz w:val="20"/>
+                <w:szCs w:val="20"/>
+              </w:rPr>
+              <w:t>Silver S.A.C.</w:t>
+            </w:r>
           </w:p>
         </w:tc>
       </w:tr>
@@ -153,6 +161,14 @@
                 <w:szCs w:val="20"/>
               </w:rPr>
             </w:pPr>
+            <w:r>
+              <w:rPr>
+                <w:rFonts w:ascii="Arial" w:hAnsi="Arial" w:cs="Arial"/>
+                <w:sz w:val="20"/>
+                <w:szCs w:val="20"/>
+              </w:rPr>
+              <w:t>Digitalización de documentos</w:t>
+            </w:r>
           </w:p>
         </w:tc>
       </w:tr>
@@ -207,6 +223,14 @@
                 <w:szCs w:val="20"/>
               </w:rPr>
             </w:pPr>
+            <w:r>
+              <w:rPr>
+                <w:rFonts w:ascii="Arial" w:hAnsi="Arial" w:cs="Arial"/>
+                <w:sz w:val="20"/>
+                <w:szCs w:val="20"/>
+              </w:rPr>
+              <w:t>Desarrollo de software</w:t>
+            </w:r>
           </w:p>
         </w:tc>
       </w:tr>
@@ -261,6 +285,14 @@
                 <w:szCs w:val="20"/>
               </w:rPr>
             </w:pPr>
+            <w:r>
+              <w:rPr>
+                <w:rFonts w:ascii="Arial" w:hAnsi="Arial" w:cs="Arial"/>
+                <w:sz w:val="20"/>
+                <w:szCs w:val="20"/>
+              </w:rPr>
+              <w:t>Ing. Raúl Alvarez</w:t>
+            </w:r>
           </w:p>
         </w:tc>
       </w:tr>
@@ -315,6 +347,14 @@
                 <w:szCs w:val="20"/>
               </w:rPr>
             </w:pPr>
+            <w:r>
+              <w:rPr>
+                <w:rFonts w:ascii="Arial" w:hAnsi="Arial" w:cs="Arial"/>
+                <w:sz w:val="20"/>
+                <w:szCs w:val="20"/>
+              </w:rPr>
+              <w:t>Silver S.A.C.</w:t>
+            </w:r>
           </w:p>
         </w:tc>
       </w:tr>
@@ -369,6 +409,14 @@
                 <w:szCs w:val="20"/>
               </w:rPr>
             </w:pPr>
+            <w:r>
+              <w:rPr>
+                <w:rFonts w:ascii="Arial" w:hAnsi="Arial" w:cs="Arial"/>
+                <w:sz w:val="20"/>
+                <w:szCs w:val="20"/>
+              </w:rPr>
+              <w:t>Ing. José Porta</w:t>
+            </w:r>
           </w:p>
         </w:tc>
       </w:tr>
@@ -423,6 +471,14 @@
                 <w:szCs w:val="20"/>
               </w:rPr>
             </w:pPr>
+            <w:r>
+              <w:rPr>
+                <w:rFonts w:ascii="Arial" w:hAnsi="Arial" w:cs="Arial"/>
+                <w:sz w:val="20"/>
+                <w:szCs w:val="20"/>
+              </w:rPr>
+              <w:t>Ing. Miguel Perez</w:t>
+            </w:r>
           </w:p>
         </w:tc>
       </w:tr>
@@ -495,6 +551,258 @@
         <w:tc>
           <w:tcPr>
             <w:tcW w:w="9260" w:type="dxa"/>
+            <w:shd w:val="clear" w:color="auto" w:fill="auto"/>
+          </w:tcPr>
+          <w:p>
+            <w:pPr>
+              <w:spacing w:before="120" w:after="120" w:line="360" w:lineRule="auto"/>
+              <w:jc w:val="both"/>
+              <w:rPr>
+                <w:rFonts w:ascii="Arial" w:hAnsi="Arial" w:cs="Arial"/>
+                <w:sz w:val="20"/>
+                <w:szCs w:val="20"/>
+                <w:lang w:val="es-CO"/>
+              </w:rPr>
+            </w:pPr>
+            <w:r>
+              <w:rPr>
+                <w:rFonts w:ascii="Arial" w:hAnsi="Arial" w:cs="Arial"/>
+                <w:sz w:val="20"/>
+                <w:szCs w:val="20"/>
+                <w:lang w:val="es-CO"/>
+              </w:rPr>
+              <w:t xml:space="preserve">La generación de documentos en </w:t>
+            </w:r>
+            <w:r>
+              <w:rPr>
+                <w:rFonts w:ascii="Arial" w:hAnsi="Arial" w:cs="Arial"/>
+                <w:sz w:val="20"/>
+                <w:szCs w:val="20"/>
+                <w:lang w:val="es-CO"/>
+              </w:rPr>
+              <w:t>las empresas</w:t>
+            </w:r>
+            <w:r>
+              <w:rPr>
+                <w:rFonts w:ascii="Arial" w:hAnsi="Arial" w:cs="Arial"/>
+                <w:sz w:val="20"/>
+                <w:szCs w:val="20"/>
+                <w:lang w:val="es-CO"/>
+              </w:rPr>
+              <w:t xml:space="preserve"> Silver SAC es de aproximadamente de un millón de hojas mensualmente y el espacio físico asignado no permite la conservación adecuada de los mismos</w:t>
+            </w:r>
+            <w:r>
+              <w:rPr>
+                <w:rFonts w:ascii="Arial" w:hAnsi="Arial" w:cs="Arial"/>
+                <w:sz w:val="20"/>
+                <w:szCs w:val="20"/>
+                <w:lang w:val="es-CO"/>
+              </w:rPr>
+              <w:t>, por lo tanto, se ha decido digitalizarlos con respaldo legal.</w:t>
+            </w:r>
+          </w:p>
+          <w:p>
+            <w:pPr>
+              <w:spacing w:before="120" w:after="120" w:line="360" w:lineRule="auto"/>
+              <w:jc w:val="both"/>
+              <w:rPr>
+                <w:rFonts w:ascii="Arial" w:hAnsi="Arial" w:cs="Arial"/>
+                <w:sz w:val="20"/>
+                <w:szCs w:val="20"/>
+                <w:lang w:val="es-CO"/>
+              </w:rPr>
+            </w:pPr>
+            <w:r>
+              <w:rPr>
+                <w:rFonts w:ascii="Arial" w:hAnsi="Arial" w:cs="Arial"/>
+                <w:sz w:val="20"/>
+                <w:szCs w:val="20"/>
+                <w:lang w:val="es-CO"/>
+              </w:rPr>
+              <w:t>Objetivo general</w:t>
+            </w:r>
+          </w:p>
+          <w:p>
+            <w:pPr>
+              <w:pStyle w:val="Prrafodelista"/>
+              <w:numPr>
+                <w:ilvl w:val="0"/>
+                <w:numId w:val="33"/>
+              </w:numPr>
+              <w:spacing w:before="120" w:after="120" w:line="360" w:lineRule="auto"/>
+              <w:jc w:val="both"/>
+              <w:rPr>
+                <w:rFonts w:ascii="Arial" w:hAnsi="Arial" w:cs="Arial"/>
+                <w:sz w:val="20"/>
+                <w:szCs w:val="20"/>
+                <w:lang w:val="es-CO"/>
+              </w:rPr>
+            </w:pPr>
+            <w:r>
+              <w:rPr>
+                <w:rFonts w:ascii="Arial" w:hAnsi="Arial" w:cs="Arial"/>
+                <w:sz w:val="20"/>
+                <w:szCs w:val="20"/>
+                <w:lang w:val="es-CO"/>
+              </w:rPr>
+              <w:t>Digitalizar los documentos del archivo general y contabilidad.</w:t>
+            </w:r>
+          </w:p>
+          <w:p>
+            <w:pPr>
+              <w:spacing w:before="120" w:after="120" w:line="360" w:lineRule="auto"/>
+              <w:jc w:val="both"/>
+              <w:rPr>
+                <w:rFonts w:ascii="Arial" w:hAnsi="Arial" w:cs="Arial"/>
+                <w:sz w:val="20"/>
+                <w:szCs w:val="20"/>
+                <w:lang w:val="es-CO"/>
+              </w:rPr>
+            </w:pPr>
+            <w:r>
+              <w:rPr>
+                <w:rFonts w:ascii="Arial" w:hAnsi="Arial" w:cs="Arial"/>
+                <w:sz w:val="20"/>
+                <w:szCs w:val="20"/>
+                <w:lang w:val="es-CO"/>
+              </w:rPr>
+              <w:t>Objetivos específicos</w:t>
+            </w:r>
+            <w:r>
+              <w:rPr>
+                <w:rFonts w:ascii="Arial" w:hAnsi="Arial" w:cs="Arial"/>
+                <w:sz w:val="20"/>
+                <w:szCs w:val="20"/>
+                <w:lang w:val="es-CO"/>
+              </w:rPr>
+              <w:t xml:space="preserve"> (Falta SMART</w:t>
+            </w:r>
+            <w:r>
+              <w:rPr>
+                <w:rFonts w:ascii="Arial" w:hAnsi="Arial" w:cs="Arial"/>
+                <w:sz w:val="20"/>
+                <w:szCs w:val="20"/>
+                <w:lang w:val="es-CO"/>
+              </w:rPr>
+              <w:t xml:space="preserve">: </w:t>
+            </w:r>
+            <w:r>
+              <w:t xml:space="preserve"> </w:t>
+            </w:r>
+            <w:hyperlink r:id="rId12" w:tgtFrame="_blank" w:history="1">
+              <w:r>
+                <w:rPr>
+                  <w:rStyle w:val="Hipervnculo"/>
+                  <w:rFonts w:ascii="Roboto" w:hAnsi="Roboto"/>
+                  <w:color w:val="1967D2"/>
+                  <w:sz w:val="20"/>
+                  <w:szCs w:val="20"/>
+                  <w:shd w:val="clear" w:color="auto" w:fill="FFFFFF"/>
+                </w:rPr>
+                <w:t>https://abasto.com/consejos/5-pasos-para-fijar-objetivos-smart/</w:t>
+              </w:r>
+            </w:hyperlink>
+            <w:r>
+              <w:rPr>
+                <w:rFonts w:ascii="Arial" w:hAnsi="Arial" w:cs="Arial"/>
+                <w:sz w:val="20"/>
+                <w:szCs w:val="20"/>
+                <w:lang w:val="es-CO"/>
+              </w:rPr>
+              <w:t>)</w:t>
+            </w:r>
+          </w:p>
+          <w:p>
+            <w:pPr>
+              <w:pStyle w:val="Prrafodelista"/>
+              <w:numPr>
+                <w:ilvl w:val="0"/>
+                <w:numId w:val="33"/>
+              </w:numPr>
+              <w:spacing w:before="120" w:after="120" w:line="360" w:lineRule="auto"/>
+              <w:jc w:val="both"/>
+              <w:rPr>
+                <w:rFonts w:ascii="Arial" w:hAnsi="Arial" w:cs="Arial"/>
+                <w:sz w:val="20"/>
+                <w:szCs w:val="20"/>
+                <w:lang w:val="es-CO"/>
+              </w:rPr>
+            </w:pPr>
+            <w:r>
+              <w:rPr>
+                <w:rFonts w:ascii="Arial" w:hAnsi="Arial" w:cs="Arial"/>
+                <w:sz w:val="20"/>
+                <w:szCs w:val="20"/>
+                <w:lang w:val="es-CO"/>
+              </w:rPr>
+              <w:t>Desarrollar el aplicativo para gestionar la digita</w:t>
+            </w:r>
+            <w:r>
+              <w:rPr>
+                <w:rFonts w:ascii="Arial" w:hAnsi="Arial" w:cs="Arial"/>
+                <w:sz w:val="20"/>
+                <w:szCs w:val="20"/>
+                <w:lang w:val="es-CO"/>
+              </w:rPr>
+              <w:t>lización</w:t>
+            </w:r>
+          </w:p>
+          <w:p>
+            <w:pPr>
+              <w:pStyle w:val="Prrafodelista"/>
+              <w:numPr>
+                <w:ilvl w:val="0"/>
+                <w:numId w:val="33"/>
+              </w:numPr>
+              <w:spacing w:before="120" w:after="120" w:line="360" w:lineRule="auto"/>
+              <w:jc w:val="both"/>
+              <w:rPr>
+                <w:rFonts w:ascii="Arial" w:hAnsi="Arial" w:cs="Arial"/>
+                <w:sz w:val="20"/>
+                <w:szCs w:val="20"/>
+                <w:lang w:val="es-CO"/>
+              </w:rPr>
+            </w:pPr>
+            <w:r>
+              <w:rPr>
+                <w:rFonts w:ascii="Arial" w:hAnsi="Arial" w:cs="Arial"/>
+                <w:sz w:val="20"/>
+                <w:szCs w:val="20"/>
+                <w:lang w:val="es-CO"/>
+              </w:rPr>
+              <w:t>A</w:t>
+            </w:r>
+            <w:r>
+              <w:rPr>
+                <w:rFonts w:ascii="Arial" w:hAnsi="Arial" w:cs="Arial"/>
+                <w:sz w:val="20"/>
+                <w:szCs w:val="20"/>
+                <w:lang w:val="es-CO"/>
+              </w:rPr>
+              <w:t>creditar por una empresa autorizada por INDECOPY.</w:t>
+            </w:r>
+          </w:p>
+          <w:p>
+            <w:pPr>
+              <w:spacing w:before="120" w:after="120" w:line="360" w:lineRule="auto"/>
+              <w:jc w:val="both"/>
+              <w:rPr>
+                <w:rFonts w:ascii="Arial" w:hAnsi="Arial" w:cs="Arial"/>
+                <w:sz w:val="20"/>
+                <w:szCs w:val="20"/>
+                <w:lang w:val="es-CO"/>
+              </w:rPr>
+            </w:pPr>
+          </w:p>
+        </w:tc>
+      </w:tr>
+      <w:tr>
+        <w:trPr>
+          <w:trHeight w:val="1245"/>
+        </w:trPr>
+        <w:tc>
+          <w:tcPr>
+            <w:tcW w:w="9260" w:type="dxa"/>
             <w:tcBorders>
               <w:bottom w:val="single" w:sz="4" w:space="0" w:color="BFBFBF"/>
             </w:tcBorders>
@@ -511,90 +819,6 @@
                 <w:lang w:val="es-CO"/>
               </w:rPr>
             </w:pPr>
-            <w:r>
-              <w:rPr>
-                <w:rFonts w:ascii="Arial" w:hAnsi="Arial" w:cs="Arial"/>
-                <w:sz w:val="20"/>
-                <w:szCs w:val="20"/>
-                <w:lang w:val="es-CO"/>
-              </w:rPr>
-              <w:t>Este documento define la descripción general, los objetivos y los participantes del pro</w:t>
-            </w:r>
-            <w:r>
-              <w:rPr>
-                <w:rFonts w:ascii="Arial" w:hAnsi="Arial" w:cs="Arial"/>
-                <w:sz w:val="20"/>
-                <w:szCs w:val="20"/>
-                <w:lang w:val="es-CO"/>
-              </w:rPr>
-              <w:t>yecto. S</w:t>
-            </w:r>
-            <w:r>
-              <w:rPr>
-                <w:rFonts w:ascii="Arial" w:hAnsi="Arial" w:cs="Arial"/>
-                <w:sz w:val="20"/>
-                <w:szCs w:val="20"/>
-                <w:lang w:val="es-CO"/>
-              </w:rPr>
-              <w:t>e relaciona principalmente con la autorización del</w:t>
-            </w:r>
-            <w:r>
-              <w:rPr>
-                <w:rFonts w:ascii="Arial" w:hAnsi="Arial" w:cs="Arial"/>
-                <w:sz w:val="20"/>
-                <w:szCs w:val="20"/>
-                <w:lang w:val="es-CO"/>
-              </w:rPr>
-              <w:t xml:space="preserve"> inicio del</w:t>
-            </w:r>
-            <w:r>
-              <w:rPr>
-                <w:rFonts w:ascii="Arial" w:hAnsi="Arial" w:cs="Arial"/>
-                <w:sz w:val="20"/>
-                <w:szCs w:val="20"/>
-                <w:lang w:val="es-CO"/>
-              </w:rPr>
-              <w:t xml:space="preserve"> proyecto.</w:t>
-            </w:r>
-          </w:p>
-          <w:p>
-            <w:pPr>
-              <w:spacing w:before="120" w:after="120" w:line="360" w:lineRule="auto"/>
-              <w:jc w:val="both"/>
-              <w:rPr>
-                <w:rFonts w:ascii="Arial" w:hAnsi="Arial" w:cs="Arial"/>
-                <w:sz w:val="20"/>
-                <w:szCs w:val="20"/>
-                <w:lang w:val="es-CO"/>
-              </w:rPr>
-            </w:pPr>
-            <w:r>
-              <w:rPr>
-                <w:rFonts w:ascii="Arial" w:hAnsi="Arial" w:cs="Arial"/>
-                <w:sz w:val="20"/>
-                <w:szCs w:val="20"/>
-                <w:lang w:val="es-CO"/>
-              </w:rPr>
-              <w:t>Asimismo este documento brinda una descripción de la situación actual, los requisitos de alto nivel</w:t>
-            </w:r>
-            <w:r>
-              <w:rPr>
-                <w:rFonts w:ascii="Arial" w:hAnsi="Arial" w:cs="Arial"/>
-                <w:sz w:val="20"/>
-                <w:szCs w:val="20"/>
-                <w:lang w:val="es-CO"/>
-              </w:rPr>
-              <w:t xml:space="preserve">, </w:t>
-            </w:r>
-            <w:r>
-              <w:rPr>
-                <w:rFonts w:ascii="Arial" w:hAnsi="Arial" w:cs="Arial"/>
-                <w:sz w:val="20"/>
-                <w:szCs w:val="20"/>
-                <w:lang w:val="es-CO"/>
-              </w:rPr>
-              <w:t>criterios de éxito, riegos y oportunidades.</w:t>
-            </w:r>
           </w:p>
         </w:tc>
       </w:tr>
@@ -730,6 +954,7 @@
                 <w:sz w:val="20"/>
                 <w:szCs w:val="20"/>
               </w:rPr>
+              <w:lastRenderedPageBreak/>
               <w:t>Breve descripción del proyecto</w:t>
             </w:r>
             <w:r>
@@ -1459,8 +1684,6 @@
                 <w:lang w:val="es-ES"/>
               </w:rPr>
             </w:pPr>
-            <w:bookmarkStart w:id="1" w:name="_GoBack"/>
-            <w:bookmarkEnd w:id="1"/>
           </w:p>
           <w:p>
             <w:pPr>
@@ -1699,7 +1922,6 @@
                 <w:sz w:val="20"/>
                 <w:szCs w:val="20"/>
               </w:rPr>
-              <w:lastRenderedPageBreak/>
               <w:t xml:space="preserve">Interesados en el proyecto </w:t>
             </w:r>
           </w:p>
@@ -2974,10 +3196,10 @@
       </w:pPr>
     </w:p>
     <w:sectPr>
-      <w:headerReference w:type="default" r:id="rId12"/>
-      <w:footerReference w:type="default" r:id="rId13"/>
-      <w:headerReference w:type="first" r:id="rId14"/>
-      <w:footerReference w:type="first" r:id="rId15"/>
+      <w:headerReference w:type="default" r:id="rId13"/>
+      <w:footerReference w:type="default" r:id="rId14"/>
+      <w:headerReference w:type="first" r:id="rId15"/>
+      <w:footerReference w:type="first" r:id="rId16"/>
       <w:footnotePr>
         <w:pos w:val="beneathText"/>
       </w:footnotePr>
@@ -2991,7 +3213,7 @@
 </file>
 
 <file path=word/endnotes.xml><?xml version="1.0" encoding="utf-8"?>
-<w:endnotes xmlns:wpc="http://schemas.microsoft.com/office/word/2010/wordprocessingCanvas" xmlns:mc="http://schemas.openxmlformats.org/markup-compatibility/2006" xmlns:o="urn:schemas-microsoft-com:office:office" xmlns:r="http://schemas.openxmlformats.org/officeDocument/2006/relationships" xmlns:m="http://schemas.openxmlformats.org/officeDocument/2006/math" xmlns:v="urn:schemas-microsoft-com:vml" xmlns:wp14="http://schemas.microsoft.com/office/word/2010/wordprocessingDrawing" xmlns:wp="http://schemas.openxmlformats.org/drawingml/2006/wordprocessingDrawing" xmlns:w10="urn:schemas-microsoft-com:office:word" xmlns:w="http://schemas.openxmlformats.org/wordprocessingml/2006/main" xmlns:w14="http://schemas.microsoft.com/office/word/2010/wordml" xmlns:w15="http://schemas.microsoft.com/office/word/2012/wordml" xmlns:wpg="http://schemas.microsoft.com/office/word/2010/wordprocessingGroup" xmlns:wpi="http://schemas.microsoft.com/office/word/2010/wordprocessingInk" xmlns:wne="http://schemas.microsoft.com/office/word/2006/wordml" xmlns:wps="http://schemas.microsoft.com/office/word/2010/wordprocessingShape" mc:Ignorable="w14 w15 wp14">
+<w:endnotes xmlns:wpc="http://schemas.microsoft.com/office/word/2010/wordprocessingCanvas" xmlns:cx="http://schemas.microsoft.com/office/drawing/2014/chartex" xmlns:cx1="http://schemas.microsoft.com/office/drawing/2015/9/8/chartex" xmlns:cx2="http://schemas.microsoft.com/office/drawing/2015/10/21/chartex" xmlns:cx3="http://schemas.microsoft.com/office/drawing/2016/5/9/chartex" xmlns:cx4="http://schemas.microsoft.com/office/drawing/2016/5/10/chartex" xmlns:cx5="http://schemas.microsoft.com/office/drawing/2016/5/11/chartex" xmlns:cx6="http://schemas.microsoft.com/office/drawing/2016/5/12/chartex" xmlns:cx7="http://schemas.microsoft.com/office/drawing/2016/5/13/chartex" xmlns:cx8="http://schemas.microsoft.com/office/drawing/2016/5/14/chartex" xmlns:mc="http://schemas.openxmlformats.org/markup-compatibility/2006" xmlns:aink="http://schemas.microsoft.com/office/drawing/2016/ink" xmlns:am3d="http://schemas.microsoft.com/office/drawing/2017/model3d" xmlns:o="urn:schemas-microsoft-com:office:office" xmlns:oel="http://schemas.microsoft.com/office/2019/extlst" xmlns:r="http://schemas.openxmlformats.org/officeDocument/2006/relationships" xmlns:m="http://schemas.openxmlformats.org/officeDocument/2006/math" xmlns:v="urn:schemas-microsoft-com:vml" xmlns:wp14="http://schemas.microsoft.com/office/word/2010/wordprocessingDrawing" xmlns:wp="http://schemas.openxmlformats.org/drawingml/2006/wordprocessingDrawing" xmlns:w10="urn:schemas-microsoft-com:office:word" xmlns:w="http://schemas.openxmlformats.org/wordprocessingml/2006/main" xmlns:w14="http://schemas.microsoft.com/office/word/2010/wordml" xmlns:w15="http://schemas.microsoft.com/office/word/2012/wordml" xmlns:w16cex="http://schemas.microsoft.com/office/word/2018/wordml/cex" xmlns:w16cid="http://schemas.microsoft.com/office/word/2016/wordml/cid" xmlns:w16="http://schemas.microsoft.com/office/word/2018/wordml" xmlns:w16sdtdh="http://schemas.microsoft.com/office/word/2020/wordml/sdtdatahash" xmlns:w16se="http://schemas.microsoft.com/office/word/2015/wordml/symex" xmlns:wpg="http://schemas.microsoft.com/office/word/2010/wordprocessingGroup" xmlns:wpi="http://schemas.microsoft.com/office/word/2010/wordprocessingInk" xmlns:wne="http://schemas.microsoft.com/office/word/2006/wordml" xmlns:wps="http://schemas.microsoft.com/office/word/2010/wordprocessingShape" mc:Ignorable="w14 w15 w16se w16cid w16 w16cex w16sdtdh wp14">
   <w:endnote w:type="separator" w:id="-1">
     <w:p>
       <w:r>
@@ -3010,7 +3232,7 @@
 </file>
 
 <file path=word/footer1.xml><?xml version="1.0" encoding="utf-8"?>
-<w:ftr xmlns:wpc="http://schemas.microsoft.com/office/word/2010/wordprocessingCanvas" xmlns:mc="http://schemas.openxmlformats.org/markup-compatibility/2006" xmlns:o="urn:schemas-microsoft-com:office:office" xmlns:r="http://schemas.openxmlformats.org/officeDocument/2006/relationships" xmlns:m="http://schemas.openxmlformats.org/officeDocument/2006/math" xmlns:v="urn:schemas-microsoft-com:vml" xmlns:wp14="http://schemas.microsoft.com/office/word/2010/wordprocessingDrawing" xmlns:wp="http://schemas.openxmlformats.org/drawingml/2006/wordprocessingDrawing" xmlns:w10="urn:schemas-microsoft-com:office:word" xmlns:w="http://schemas.openxmlformats.org/wordprocessingml/2006/main" xmlns:w14="http://schemas.microsoft.com/office/word/2010/wordml" xmlns:w15="http://schemas.microsoft.com/office/word/2012/wordml" xmlns:wpg="http://schemas.microsoft.com/office/word/2010/wordprocessingGroup" xmlns:wpi="http://schemas.microsoft.com/office/word/2010/wordprocessingInk" xmlns:wne="http://schemas.microsoft.com/office/word/2006/wordml" xmlns:wps="http://schemas.microsoft.com/office/word/2010/wordprocessingShape" mc:Ignorable="w14 w15 wp14">
+<w:ftr xmlns:wpc="http://schemas.microsoft.com/office/word/2010/wordprocessingCanvas" xmlns:cx="http://schemas.microsoft.com/office/drawing/2014/chartex" xmlns:cx1="http://schemas.microsoft.com/office/drawing/2015/9/8/chartex" xmlns:cx2="http://schemas.microsoft.com/office/drawing/2015/10/21/chartex" xmlns:cx3="http://schemas.microsoft.com/office/drawing/2016/5/9/chartex" xmlns:cx4="http://schemas.microsoft.com/office/drawing/2016/5/10/chartex" xmlns:cx5="http://schemas.microsoft.com/office/drawing/2016/5/11/chartex" xmlns:cx6="http://schemas.microsoft.com/office/drawing/2016/5/12/chartex" xmlns:cx7="http://schemas.microsoft.com/office/drawing/2016/5/13/chartex" xmlns:cx8="http://schemas.microsoft.com/office/drawing/2016/5/14/chartex" xmlns:mc="http://schemas.openxmlformats.org/markup-compatibility/2006" xmlns:aink="http://schemas.microsoft.com/office/drawing/2016/ink" xmlns:am3d="http://schemas.microsoft.com/office/drawing/2017/model3d" xmlns:o="urn:schemas-microsoft-com:office:office" xmlns:oel="http://schemas.microsoft.com/office/2019/extlst" xmlns:r="http://schemas.openxmlformats.org/officeDocument/2006/relationships" xmlns:m="http://schemas.openxmlformats.org/officeDocument/2006/math" xmlns:v="urn:schemas-microsoft-com:vml" xmlns:wp14="http://schemas.microsoft.com/office/word/2010/wordprocessingDrawing" xmlns:wp="http://schemas.openxmlformats.org/drawingml/2006/wordprocessingDrawing" xmlns:w10="urn:schemas-microsoft-com:office:word" xmlns:w="http://schemas.openxmlformats.org/wordprocessingml/2006/main" xmlns:w14="http://schemas.microsoft.com/office/word/2010/wordml" xmlns:w15="http://schemas.microsoft.com/office/word/2012/wordml" xmlns:w16cex="http://schemas.microsoft.com/office/word/2018/wordml/cex" xmlns:w16cid="http://schemas.microsoft.com/office/word/2016/wordml/cid" xmlns:w16="http://schemas.microsoft.com/office/word/2018/wordml" xmlns:w16sdtdh="http://schemas.microsoft.com/office/word/2020/wordml/sdtdatahash" xmlns:w16se="http://schemas.microsoft.com/office/word/2015/wordml/symex" xmlns:wpg="http://schemas.microsoft.com/office/word/2010/wordprocessingGroup" xmlns:wpi="http://schemas.microsoft.com/office/word/2010/wordprocessingInk" xmlns:wne="http://schemas.microsoft.com/office/word/2006/wordml" xmlns:wps="http://schemas.microsoft.com/office/word/2010/wordprocessingShape" mc:Ignorable="w14 w15 w16se w16cid w16 w16cex w16sdtdh wp14">
   <w:sdt>
     <w:sdtPr>
       <w:id w:val="-1252116055"/>
@@ -3053,7 +3275,7 @@
 </file>
 
 <file path=word/footer2.xml><?xml version="1.0" encoding="utf-8"?>
-<w:ftr xmlns:wpc="http://schemas.microsoft.com/office/word/2010/wordprocessingCanvas" xmlns:mc="http://schemas.openxmlformats.org/markup-compatibility/2006" xmlns:o="urn:schemas-microsoft-com:office:office" xmlns:r="http://schemas.openxmlformats.org/officeDocument/2006/relationships" xmlns:m="http://schemas.openxmlformats.org/officeDocument/2006/math" xmlns:v="urn:schemas-microsoft-com:vml" xmlns:wp14="http://schemas.microsoft.com/office/word/2010/wordprocessingDrawing" xmlns:wp="http://schemas.openxmlformats.org/drawingml/2006/wordprocessingDrawing" xmlns:w10="urn:schemas-microsoft-com:office:word" xmlns:w="http://schemas.openxmlformats.org/wordprocessingml/2006/main" xmlns:w14="http://schemas.microsoft.com/office/word/2010/wordml" xmlns:w15="http://schemas.microsoft.com/office/word/2012/wordml" xmlns:wpg="http://schemas.microsoft.com/office/word/2010/wordprocessingGroup" xmlns:wpi="http://schemas.microsoft.com/office/word/2010/wordprocessingInk" xmlns:wne="http://schemas.microsoft.com/office/word/2006/wordml" xmlns:wps="http://schemas.microsoft.com/office/word/2010/wordprocessingShape" mc:Ignorable="w14 w15 wp14">
+<w:ftr xmlns:wpc="http://schemas.microsoft.com/office/word/2010/wordprocessingCanvas" xmlns:cx="http://schemas.microsoft.com/office/drawing/2014/chartex" xmlns:cx1="http://schemas.microsoft.com/office/drawing/2015/9/8/chartex" xmlns:cx2="http://schemas.microsoft.com/office/drawing/2015/10/21/chartex" xmlns:cx3="http://schemas.microsoft.com/office/drawing/2016/5/9/chartex" xmlns:cx4="http://schemas.microsoft.com/office/drawing/2016/5/10/chartex" xmlns:cx5="http://schemas.microsoft.com/office/drawing/2016/5/11/chartex" xmlns:cx6="http://schemas.microsoft.com/office/drawing/2016/5/12/chartex" xmlns:cx7="http://schemas.microsoft.com/office/drawing/2016/5/13/chartex" xmlns:cx8="http://schemas.microsoft.com/office/drawing/2016/5/14/chartex" xmlns:mc="http://schemas.openxmlformats.org/markup-compatibility/2006" xmlns:aink="http://schemas.microsoft.com/office/drawing/2016/ink" xmlns:am3d="http://schemas.microsoft.com/office/drawing/2017/model3d" xmlns:o="urn:schemas-microsoft-com:office:office" xmlns:oel="http://schemas.microsoft.com/office/2019/extlst" xmlns:r="http://schemas.openxmlformats.org/officeDocument/2006/relationships" xmlns:m="http://schemas.openxmlformats.org/officeDocument/2006/math" xmlns:v="urn:schemas-microsoft-com:vml" xmlns:wp14="http://schemas.microsoft.com/office/word/2010/wordprocessingDrawing" xmlns:wp="http://schemas.openxmlformats.org/drawingml/2006/wordprocessingDrawing" xmlns:w10="urn:schemas-microsoft-com:office:word" xmlns:w="http://schemas.openxmlformats.org/wordprocessingml/2006/main" xmlns:w14="http://schemas.microsoft.com/office/word/2010/wordml" xmlns:w15="http://schemas.microsoft.com/office/word/2012/wordml" xmlns:w16cex="http://schemas.microsoft.com/office/word/2018/wordml/cex" xmlns:w16cid="http://schemas.microsoft.com/office/word/2016/wordml/cid" xmlns:w16="http://schemas.microsoft.com/office/word/2018/wordml" xmlns:w16sdtdh="http://schemas.microsoft.com/office/word/2020/wordml/sdtdatahash" xmlns:w16se="http://schemas.microsoft.com/office/word/2015/wordml/symex" xmlns:wpg="http://schemas.microsoft.com/office/word/2010/wordprocessingGroup" xmlns:wpi="http://schemas.microsoft.com/office/word/2010/wordprocessingInk" xmlns:wne="http://schemas.microsoft.com/office/word/2006/wordml" xmlns:wps="http://schemas.microsoft.com/office/word/2010/wordprocessingShape" mc:Ignorable="w14 w15 w16se w16cid w16 w16cex w16sdtdh wp14">
   <w:p>
     <w:pPr>
       <w:pStyle w:val="Piedepgina"/>
@@ -3170,7 +3392,7 @@
               <v:stroke joinstyle="miter"/>
               <v:path gradientshapeok="t" o:connecttype="rect"/>
             </v:shapetype>
-            <v:shape id="Text Box 2" o:spid="_x0000_s1026" type="#_x0000_t202" style="position:absolute;left:0;text-align:left;margin-left:539.95pt;margin-top:.05pt;width:1.1pt;height:13.75pt;z-index:251656704;visibility:visible;mso-wrap-style:square;mso-width-percent:0;mso-height-percent:0;mso-wrap-distance-left:0;mso-wrap-distance-top:0;mso-wrap-distance-right:0;mso-wrap-distance-bottom:0;mso-position-horizontal:absolute;mso-position-horizontal-relative:page;mso-position-vertical:absolute;mso-position-vertical-relative:text;mso-width-percent:0;mso-height-percent:0;mso-width-relative:page;mso-height-relative:page;v-text-anchor:top" o:gfxdata="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" stroked="f">
+            <v:shape id="Text Box 2" o:spid="_x0000_s1026" type="#_x0000_t202" style="position:absolute;left:0;text-align:left;margin-left:539.95pt;margin-top:.05pt;width:1.1pt;height:13.75pt;z-index:251656704;visibility:visible;mso-wrap-style:square;mso-width-percent:0;mso-height-percent:0;mso-wrap-distance-left:0;mso-wrap-distance-top:0;mso-wrap-distance-right:0;mso-wrap-distance-bottom:0;mso-position-horizontal:absolute;mso-position-horizontal-relative:page;mso-position-vertical:absolute;mso-position-vertical-relative:text;mso-width-percent:0;mso-height-percent:0;mso-width-relative:page;mso-height-relative:page;v-text-anchor:top" o:gfxdata="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" stroked="f">
               <v:fill opacity="0"/>
               <v:textbox inset="0,0,0,0">
                 <w:txbxContent>
@@ -3192,7 +3414,7 @@
 </file>
 
 <file path=word/footnotes.xml><?xml version="1.0" encoding="utf-8"?>
-<w:footnotes xmlns:wpc="http://schemas.microsoft.com/office/word/2010/wordprocessingCanvas" xmlns:mc="http://schemas.openxmlformats.org/markup-compatibility/2006" xmlns:o="urn:schemas-microsoft-com:office:office" xmlns:r="http://schemas.openxmlformats.org/officeDocument/2006/relationships" xmlns:m="http://schemas.openxmlformats.org/officeDocument/2006/math" xmlns:v="urn:schemas-microsoft-com:vml" xmlns:wp14="http://schemas.microsoft.com/office/word/2010/wordprocessingDrawing" xmlns:wp="http://schemas.openxmlformats.org/drawingml/2006/wordprocessingDrawing" xmlns:w10="urn:schemas-microsoft-com:office:word" xmlns:w="http://schemas.openxmlformats.org/wordprocessingml/2006/main" xmlns:w14="http://schemas.microsoft.com/office/word/2010/wordml" xmlns:w15="http://schemas.microsoft.com/office/word/2012/wordml" xmlns:wpg="http://schemas.microsoft.com/office/word/2010/wordprocessingGroup" xmlns:wpi="http://schemas.microsoft.com/office/word/2010/wordprocessingInk" xmlns:wne="http://schemas.microsoft.com/office/word/2006/wordml" xmlns:wps="http://schemas.microsoft.com/office/word/2010/wordprocessingShape" mc:Ignorable="w14 w15 wp14">
+<w:footnotes xmlns:wpc="http://schemas.microsoft.com/office/word/2010/wordprocessingCanvas" xmlns:cx="http://schemas.microsoft.com/office/drawing/2014/chartex" xmlns:cx1="http://schemas.microsoft.com/office/drawing/2015/9/8/chartex" xmlns:cx2="http://schemas.microsoft.com/office/drawing/2015/10/21/chartex" xmlns:cx3="http://schemas.microsoft.com/office/drawing/2016/5/9/chartex" xmlns:cx4="http://schemas.microsoft.com/office/drawing/2016/5/10/chartex" xmlns:cx5="http://schemas.microsoft.com/office/drawing/2016/5/11/chartex" xmlns:cx6="http://schemas.microsoft.com/office/drawing/2016/5/12/chartex" xmlns:cx7="http://schemas.microsoft.com/office/drawing/2016/5/13/chartex" xmlns:cx8="http://schemas.microsoft.com/office/drawing/2016/5/14/chartex" xmlns:mc="http://schemas.openxmlformats.org/markup-compatibility/2006" xmlns:aink="http://schemas.microsoft.com/office/drawing/2016/ink" xmlns:am3d="http://schemas.microsoft.com/office/drawing/2017/model3d" xmlns:o="urn:schemas-microsoft-com:office:office" xmlns:oel="http://schemas.microsoft.com/office/2019/extlst" xmlns:r="http://schemas.openxmlformats.org/officeDocument/2006/relationships" xmlns:m="http://schemas.openxmlformats.org/officeDocument/2006/math" xmlns:v="urn:schemas-microsoft-com:vml" xmlns:wp14="http://schemas.microsoft.com/office/word/2010/wordprocessingDrawing" xmlns:wp="http://schemas.openxmlformats.org/drawingml/2006/wordprocessingDrawing" xmlns:w10="urn:schemas-microsoft-com:office:word" xmlns:w="http://schemas.openxmlformats.org/wordprocessingml/2006/main" xmlns:w14="http://schemas.microsoft.com/office/word/2010/wordml" xmlns:w15="http://schemas.microsoft.com/office/word/2012/wordml" xmlns:w16cex="http://schemas.microsoft.com/office/word/2018/wordml/cex" xmlns:w16cid="http://schemas.microsoft.com/office/word/2016/wordml/cid" xmlns:w16="http://schemas.microsoft.com/office/word/2018/wordml" xmlns:w16sdtdh="http://schemas.microsoft.com/office/word/2020/wordml/sdtdatahash" xmlns:w16se="http://schemas.microsoft.com/office/word/2015/wordml/symex" xmlns:wpg="http://schemas.microsoft.com/office/word/2010/wordprocessingGroup" xmlns:wpi="http://schemas.microsoft.com/office/word/2010/wordprocessingInk" xmlns:wne="http://schemas.microsoft.com/office/word/2006/wordml" xmlns:wps="http://schemas.microsoft.com/office/word/2010/wordprocessingShape" mc:Ignorable="w14 w15 w16se w16cid w16 w16cex w16sdtdh wp14">
   <w:footnote w:type="separator" w:id="-1">
     <w:p>
       <w:r>
@@ -3211,7 +3433,7 @@
 </file>
 
 <file path=word/header1.xml><?xml version="1.0" encoding="utf-8"?>
-<w:hdr xmlns:wpc="http://schemas.microsoft.com/office/word/2010/wordprocessingCanvas" xmlns:mc="http://schemas.openxmlformats.org/markup-compatibility/2006" xmlns:o="urn:schemas-microsoft-com:office:office" xmlns:r="http://schemas.openxmlformats.org/officeDocument/2006/relationships" xmlns:m="http://schemas.openxmlformats.org/officeDocument/2006/math" xmlns:v="urn:schemas-microsoft-com:vml" xmlns:wp14="http://schemas.microsoft.com/office/word/2010/wordprocessingDrawing" xmlns:wp="http://schemas.openxmlformats.org/drawingml/2006/wordprocessingDrawing" xmlns:w10="urn:schemas-microsoft-com:office:word" xmlns:w="http://schemas.openxmlformats.org/wordprocessingml/2006/main" xmlns:w14="http://schemas.microsoft.com/office/word/2010/wordml" xmlns:w15="http://schemas.microsoft.com/office/word/2012/wordml" xmlns:wpg="http://schemas.microsoft.com/office/word/2010/wordprocessingGroup" xmlns:wpi="http://schemas.microsoft.com/office/word/2010/wordprocessingInk" xmlns:wne="http://schemas.microsoft.com/office/word/2006/wordml" xmlns:wps="http://schemas.microsoft.com/office/word/2010/wordprocessingShape" mc:Ignorable="w14 w15 wp14">
+<w:hdr xmlns:wpc="http://schemas.microsoft.com/office/word/2010/wordprocessingCanvas" xmlns:cx="http://schemas.microsoft.com/office/drawing/2014/chartex" xmlns:cx1="http://schemas.microsoft.com/office/drawing/2015/9/8/chartex" xmlns:cx2="http://schemas.microsoft.com/office/drawing/2015/10/21/chartex" xmlns:cx3="http://schemas.microsoft.com/office/drawing/2016/5/9/chartex" xmlns:cx4="http://schemas.microsoft.com/office/drawing/2016/5/10/chartex" xmlns:cx5="http://schemas.microsoft.com/office/drawing/2016/5/11/chartex" xmlns:cx6="http://schemas.microsoft.com/office/drawing/2016/5/12/chartex" xmlns:cx7="http://schemas.microsoft.com/office/drawing/2016/5/13/chartex" xmlns:cx8="http://schemas.microsoft.com/office/drawing/2016/5/14/chartex" xmlns:mc="http://schemas.openxmlformats.org/markup-compatibility/2006" xmlns:aink="http://schemas.microsoft.com/office/drawing/2016/ink" xmlns:am3d="http://schemas.microsoft.com/office/drawing/2017/model3d" xmlns:o="urn:schemas-microsoft-com:office:office" xmlns:oel="http://schemas.microsoft.com/office/2019/extlst" xmlns:r="http://schemas.openxmlformats.org/officeDocument/2006/relationships" xmlns:m="http://schemas.openxmlformats.org/officeDocument/2006/math" xmlns:v="urn:schemas-microsoft-com:vml" xmlns:wp14="http://schemas.microsoft.com/office/word/2010/wordprocessingDrawing" xmlns:wp="http://schemas.openxmlformats.org/drawingml/2006/wordprocessingDrawing" xmlns:w10="urn:schemas-microsoft-com:office:word" xmlns:w="http://schemas.openxmlformats.org/wordprocessingml/2006/main" xmlns:w14="http://schemas.microsoft.com/office/word/2010/wordml" xmlns:w15="http://schemas.microsoft.com/office/word/2012/wordml" xmlns:w16cex="http://schemas.microsoft.com/office/word/2018/wordml/cex" xmlns:w16cid="http://schemas.microsoft.com/office/word/2016/wordml/cid" xmlns:w16="http://schemas.microsoft.com/office/word/2018/wordml" xmlns:w16sdtdh="http://schemas.microsoft.com/office/word/2020/wordml/sdtdatahash" xmlns:w16se="http://schemas.microsoft.com/office/word/2015/wordml/symex" xmlns:wpg="http://schemas.microsoft.com/office/word/2010/wordprocessingGroup" xmlns:wpi="http://schemas.microsoft.com/office/word/2010/wordprocessingInk" xmlns:wne="http://schemas.microsoft.com/office/word/2006/wordml" xmlns:wps="http://schemas.microsoft.com/office/word/2010/wordprocessingShape" mc:Ignorable="w14 w15 w16se w16cid w16 w16cex w16sdtdh wp14">
   <w:p>
     <w:pPr>
       <w:pStyle w:val="Encabezado"/>
@@ -3228,7 +3450,7 @@
 </file>
 
 <file path=word/header2.xml><?xml version="1.0" encoding="utf-8"?>
-<w:hdr xmlns:wpc="http://schemas.microsoft.com/office/word/2010/wordprocessingCanvas" xmlns:mc="http://schemas.openxmlformats.org/markup-compatibility/2006" xmlns:o="urn:schemas-microsoft-com:office:office" xmlns:r="http://schemas.openxmlformats.org/officeDocument/2006/relationships" xmlns:m="http://schemas.openxmlformats.org/officeDocument/2006/math" xmlns:v="urn:schemas-microsoft-com:vml" xmlns:wp14="http://schemas.microsoft.com/office/word/2010/wordprocessingDrawing" xmlns:wp="http://schemas.openxmlformats.org/drawingml/2006/wordprocessingDrawing" xmlns:w10="urn:schemas-microsoft-com:office:word" xmlns:w="http://schemas.openxmlformats.org/wordprocessingml/2006/main" xmlns:w14="http://schemas.microsoft.com/office/word/2010/wordml" xmlns:w15="http://schemas.microsoft.com/office/word/2012/wordml" xmlns:wpg="http://schemas.microsoft.com/office/word/2010/wordprocessingGroup" xmlns:wpi="http://schemas.microsoft.com/office/word/2010/wordprocessingInk" xmlns:wne="http://schemas.microsoft.com/office/word/2006/wordml" xmlns:wps="http://schemas.microsoft.com/office/word/2010/wordprocessingShape" mc:Ignorable="w14 w15 wp14">
+<w:hdr xmlns:wpc="http://schemas.microsoft.com/office/word/2010/wordprocessingCanvas" xmlns:cx="http://schemas.microsoft.com/office/drawing/2014/chartex" xmlns:cx1="http://schemas.microsoft.com/office/drawing/2015/9/8/chartex" xmlns:cx2="http://schemas.microsoft.com/office/drawing/2015/10/21/chartex" xmlns:cx3="http://schemas.microsoft.com/office/drawing/2016/5/9/chartex" xmlns:cx4="http://schemas.microsoft.com/office/drawing/2016/5/10/chartex" xmlns:cx5="http://schemas.microsoft.com/office/drawing/2016/5/11/chartex" xmlns:cx6="http://schemas.microsoft.com/office/drawing/2016/5/12/chartex" xmlns:cx7="http://schemas.microsoft.com/office/drawing/2016/5/13/chartex" xmlns:cx8="http://schemas.microsoft.com/office/drawing/2016/5/14/chartex" xmlns:mc="http://schemas.openxmlformats.org/markup-compatibility/2006" xmlns:aink="http://schemas.microsoft.com/office/drawing/2016/ink" xmlns:am3d="http://schemas.microsoft.com/office/drawing/2017/model3d" xmlns:o="urn:schemas-microsoft-com:office:office" xmlns:oel="http://schemas.microsoft.com/office/2019/extlst" xmlns:r="http://schemas.openxmlformats.org/officeDocument/2006/relationships" xmlns:m="http://schemas.openxmlformats.org/officeDocument/2006/math" xmlns:v="urn:schemas-microsoft-com:vml" xmlns:wp14="http://schemas.microsoft.com/office/word/2010/wordprocessingDrawing" xmlns:wp="http://schemas.openxmlformats.org/drawingml/2006/wordprocessingDrawing" xmlns:w10="urn:schemas-microsoft-com:office:word" xmlns:w="http://schemas.openxmlformats.org/wordprocessingml/2006/main" xmlns:w14="http://schemas.microsoft.com/office/word/2010/wordml" xmlns:w15="http://schemas.microsoft.com/office/word/2012/wordml" xmlns:w16cex="http://schemas.microsoft.com/office/word/2018/wordml/cex" xmlns:w16cid="http://schemas.microsoft.com/office/word/2016/wordml/cid" xmlns:w16="http://schemas.microsoft.com/office/word/2018/wordml" xmlns:w16sdtdh="http://schemas.microsoft.com/office/word/2020/wordml/sdtdatahash" xmlns:w16se="http://schemas.microsoft.com/office/word/2015/wordml/symex" xmlns:wpg="http://schemas.microsoft.com/office/word/2010/wordprocessingGroup" xmlns:wpi="http://schemas.microsoft.com/office/word/2010/wordprocessingInk" xmlns:wne="http://schemas.microsoft.com/office/word/2006/wordml" xmlns:wps="http://schemas.microsoft.com/office/word/2010/wordprocessingShape" mc:Ignorable="w14 w15 w16se w16cid w16 w16cex w16sdtdh wp14">
   <w:p>
     <w:pPr>
       <w:pStyle w:val="Encabezado"/>
@@ -3306,7 +3528,7 @@
 </file>
 
 <file path=word/numbering.xml><?xml version="1.0" encoding="utf-8"?>
-<w:numbering xmlns:wpc="http://schemas.microsoft.com/office/word/2010/wordprocessingCanvas" xmlns:mc="http://schemas.openxmlformats.org/markup-compatibility/2006" xmlns:o="urn:schemas-microsoft-com:office:office" xmlns:r="http://schemas.openxmlformats.org/officeDocument/2006/relationships" xmlns:m="http://schemas.openxmlformats.org/officeDocument/2006/math" xmlns:v="urn:schemas-microsoft-com:vml" xmlns:wp14="http://schemas.microsoft.com/office/word/2010/wordprocessingDrawing" xmlns:wp="http://schemas.openxmlformats.org/drawingml/2006/wordprocessingDrawing" xmlns:w10="urn:schemas-microsoft-com:office:word" xmlns:w="http://schemas.openxmlformats.org/wordprocessingml/2006/main" xmlns:w14="http://schemas.microsoft.com/office/word/2010/wordml" xmlns:w15="http://schemas.microsoft.com/office/word/2012/wordml" xmlns:wpg="http://schemas.microsoft.com/office/word/2010/wordprocessingGroup" xmlns:wpi="http://schemas.microsoft.com/office/word/2010/wordprocessingInk" xmlns:wne="http://schemas.microsoft.com/office/word/2006/wordml" xmlns:wps="http://schemas.microsoft.com/office/word/2010/wordprocessingShape" mc:Ignorable="w14 w15 wp14">
+<w:numbering xmlns:wpc="http://schemas.microsoft.com/office/word/2010/wordprocessingCanvas" xmlns:cx="http://schemas.microsoft.com/office/drawing/2014/chartex" xmlns:cx1="http://schemas.microsoft.com/office/drawing/2015/9/8/chartex" xmlns:cx2="http://schemas.microsoft.com/office/drawing/2015/10/21/chartex" xmlns:cx3="http://schemas.microsoft.com/office/drawing/2016/5/9/chartex" xmlns:cx4="http://schemas.microsoft.com/office/drawing/2016/5/10/chartex" xmlns:cx5="http://schemas.microsoft.com/office/drawing/2016/5/11/chartex" xmlns:cx6="http://schemas.microsoft.com/office/drawing/2016/5/12/chartex" xmlns:cx7="http://schemas.microsoft.com/office/drawing/2016/5/13/chartex" xmlns:cx8="http://schemas.microsoft.com/office/drawing/2016/5/14/chartex" xmlns:mc="http://schemas.openxmlformats.org/markup-compatibility/2006" xmlns:aink="http://schemas.microsoft.com/office/drawing/2016/ink" xmlns:am3d="http://schemas.microsoft.com/office/drawing/2017/model3d" xmlns:o="urn:schemas-microsoft-com:office:office" xmlns:oel="http://schemas.microsoft.com/office/2019/extlst" xmlns:r="http://schemas.openxmlformats.org/officeDocument/2006/relationships" xmlns:m="http://schemas.openxmlformats.org/officeDocument/2006/math" xmlns:v="urn:schemas-microsoft-com:vml" xmlns:wp14="http://schemas.microsoft.com/office/word/2010/wordprocessingDrawing" xmlns:wp="http://schemas.openxmlformats.org/drawingml/2006/wordprocessingDrawing" xmlns:w10="urn:schemas-microsoft-com:office:word" xmlns:w="http://schemas.openxmlformats.org/wordprocessingml/2006/main" xmlns:w14="http://schemas.microsoft.com/office/word/2010/wordml" xmlns:w15="http://schemas.microsoft.com/office/word/2012/wordml" xmlns:w16cex="http://schemas.microsoft.com/office/word/2018/wordml/cex" xmlns:w16cid="http://schemas.microsoft.com/office/word/2016/wordml/cid" xmlns:w16="http://schemas.microsoft.com/office/word/2018/wordml" xmlns:w16sdtdh="http://schemas.microsoft.com/office/word/2020/wordml/sdtdatahash" xmlns:w16se="http://schemas.microsoft.com/office/word/2015/wordml/symex" xmlns:wpg="http://schemas.microsoft.com/office/word/2010/wordprocessingGroup" xmlns:wpi="http://schemas.microsoft.com/office/word/2010/wordprocessingInk" xmlns:wne="http://schemas.microsoft.com/office/word/2006/wordml" xmlns:wps="http://schemas.microsoft.com/office/word/2010/wordprocessingShape" mc:Ignorable="w14 w15 w16se w16cid w16 w16cex w16sdtdh wp14">
   <w:abstractNum w:abstractNumId="0" w15:restartNumberingAfterBreak="0">
     <w:nsid w:val="00000001"/>
     <w:multiLevelType w:val="multilevel"/>
@@ -4003,6 +4225,119 @@
     </w:lvl>
   </w:abstractNum>
   <w:abstractNum w:abstractNumId="6" w15:restartNumberingAfterBreak="0">
+    <w:nsid w:val="0D6208CB"/>
+    <w:multiLevelType w:val="hybridMultilevel"/>
+    <w:tmpl w:val="C874B5B4"/>
+    <w:lvl w:ilvl="0" w:tplc="280A0001">
+      <w:start w:val="1"/>
+      <w:numFmt w:val="bullet"/>
+      <w:lvlText w:val=""/>
+      <w:lvlJc w:val="left"/>
+      <w:pPr>
+        <w:ind w:left="720" w:hanging="360"/>
+      </w:pPr>
+      <w:rPr>
+        <w:rFonts w:ascii="Symbol" w:hAnsi="Symbol" w:hint="default"/>
+      </w:rPr>
+    </w:lvl>
+    <w:lvl w:ilvl="1" w:tplc="280A0003" w:tentative="1">
+      <w:start w:val="1"/>
+      <w:numFmt w:val="bullet"/>
+      <w:lvlText w:val="o"/>
+      <w:lvlJc w:val="left"/>
+      <w:pPr>
+        <w:ind w:left="1440" w:hanging="360"/>
+      </w:pPr>
+      <w:rPr>
+        <w:rFonts w:ascii="Courier New" w:hAnsi="Courier New" w:cs="Courier New" w:hint="default"/>
+      </w:rPr>
+    </w:lvl>
+    <w:lvl w:ilvl="2" w:tplc="280A0005" w:tentative="1">
+      <w:start w:val="1"/>
+      <w:numFmt w:val="bullet"/>
+      <w:lvlText w:val=""/>
+      <w:lvlJc w:val="left"/>
+      <w:pPr>
+        <w:ind w:left="2160" w:hanging="360"/>
+      </w:pPr>
+      <w:rPr>
+        <w:rFonts w:ascii="Wingdings" w:hAnsi="Wingdings" w:hint="default"/>
+      </w:rPr>
+    </w:lvl>
+    <w:lvl w:ilvl="3" w:tplc="280A0001" w:tentative="1">
+      <w:start w:val="1"/>
+      <w:numFmt w:val="bullet"/>
+      <w:lvlText w:val=""/>
+      <w:lvlJc w:val="left"/>
+      <w:pPr>
+        <w:ind w:left="2880" w:hanging="360"/>
+      </w:pPr>
+      <w:rPr>
+        <w:rFonts w:ascii="Symbol" w:hAnsi="Symbol" w:hint="default"/>
+      </w:rPr>
+    </w:lvl>
+    <w:lvl w:ilvl="4" w:tplc="280A0003" w:tentative="1">
+      <w:start w:val="1"/>
+      <w:numFmt w:val="bullet"/>
+      <w:lvlText w:val="o"/>
+      <w:lvlJc w:val="left"/>
+      <w:pPr>
+        <w:ind w:left="3600" w:hanging="360"/>
+      </w:pPr>
+      <w:rPr>
+        <w:rFonts w:ascii="Courier New" w:hAnsi="Courier New" w:cs="Courier New" w:hint="default"/>
+      </w:rPr>
+    </w:lvl>
+    <w:lvl w:ilvl="5" w:tplc="280A0005" w:tentative="1">
+      <w:start w:val="1"/>
+      <w:numFmt w:val="bullet"/>
+      <w:lvlText w:val=""/>
+      <w:lvlJc w:val="left"/>
+      <w:pPr>
+        <w:ind w:left="4320" w:hanging="360"/>
+      </w:pPr>
+      <w:rPr>
+        <w:rFonts w:ascii="Wingdings" w:hAnsi="Wingdings" w:hint="default"/>
+      </w:rPr>
+    </w:lvl>
+    <w:lvl w:ilvl="6" w:tplc="280A0001" w:tentative="1">
+      <w:start w:val="1"/>
+      <w:numFmt w:val="bullet"/>
+      <w:lvlText w:val=""/>
+      <w:lvlJc w:val="left"/>
+      <w:pPr>
+        <w:ind w:left="5040" w:hanging="360"/>
+      </w:pPr>
+      <w:rPr>
+        <w:rFonts w:ascii="Symbol" w:hAnsi="Symbol" w:hint="default"/>
+      </w:rPr>
+    </w:lvl>
+    <w:lvl w:ilvl="7" w:tplc="280A0003" w:tentative="1">
+      <w:start w:val="1"/>
+      <w:numFmt w:val="bullet"/>
+      <w:lvlText w:val="o"/>
+      <w:lvlJc w:val="left"/>
+      <w:pPr>
+        <w:ind w:left="5760" w:hanging="360"/>
+      </w:pPr>
+      <w:rPr>
+        <w:rFonts w:ascii="Courier New" w:hAnsi="Courier New" w:cs="Courier New" w:hint="default"/>
+      </w:rPr>
+    </w:lvl>
+    <w:lvl w:ilvl="8" w:tplc="280A0005" w:tentative="1">
+      <w:start w:val="1"/>
+      <w:numFmt w:val="bullet"/>
+      <w:lvlText w:val=""/>
+      <w:lvlJc w:val="left"/>
+      <w:pPr>
+        <w:ind w:left="6480" w:hanging="360"/>
+      </w:pPr>
+      <w:rPr>
+        <w:rFonts w:ascii="Wingdings" w:hAnsi="Wingdings" w:hint="default"/>
+      </w:rPr>
+    </w:lvl>
+  </w:abstractNum>
+  <w:abstractNum w:abstractNumId="7" w15:restartNumberingAfterBreak="0">
     <w:nsid w:val="0E335EEC"/>
     <w:multiLevelType w:val="hybridMultilevel"/>
     <w:tmpl w:val="B84826A0"/>
@@ -4115,7 +4450,7 @@
       </w:rPr>
     </w:lvl>
   </w:abstractNum>
-  <w:abstractNum w:abstractNumId="7" w15:restartNumberingAfterBreak="0">
+  <w:abstractNum w:abstractNumId="8" w15:restartNumberingAfterBreak="0">
     <w:nsid w:val="0E9A54AE"/>
     <w:multiLevelType w:val="hybridMultilevel"/>
     <w:tmpl w:val="C8B8F63E"/>
@@ -4228,7 +4563,7 @@
       </w:rPr>
     </w:lvl>
   </w:abstractNum>
-  <w:abstractNum w:abstractNumId="8" w15:restartNumberingAfterBreak="0">
+  <w:abstractNum w:abstractNumId="9" w15:restartNumberingAfterBreak="0">
     <w:nsid w:val="0FEF76E5"/>
     <w:multiLevelType w:val="hybridMultilevel"/>
     <w:tmpl w:val="BA2EF496"/>
@@ -4340,7 +4675,7 @@
       </w:rPr>
     </w:lvl>
   </w:abstractNum>
-  <w:abstractNum w:abstractNumId="9" w15:restartNumberingAfterBreak="0">
+  <w:abstractNum w:abstractNumId="10" w15:restartNumberingAfterBreak="0">
     <w:nsid w:val="140525E7"/>
     <w:multiLevelType w:val="hybridMultilevel"/>
     <w:tmpl w:val="3856899E"/>
@@ -4452,7 +4787,7 @@
       </w:rPr>
     </w:lvl>
   </w:abstractNum>
-  <w:abstractNum w:abstractNumId="10" w15:restartNumberingAfterBreak="0">
+  <w:abstractNum w:abstractNumId="11" w15:restartNumberingAfterBreak="0">
     <w:nsid w:val="187D1B1E"/>
     <w:multiLevelType w:val="hybridMultilevel"/>
     <w:tmpl w:val="F5B83024"/>
@@ -4565,7 +4900,7 @@
       </w:rPr>
     </w:lvl>
   </w:abstractNum>
-  <w:abstractNum w:abstractNumId="11" w15:restartNumberingAfterBreak="0">
+  <w:abstractNum w:abstractNumId="12" w15:restartNumberingAfterBreak="0">
     <w:nsid w:val="25AA300F"/>
     <w:multiLevelType w:val="hybridMultilevel"/>
     <w:tmpl w:val="B45849FC"/>
@@ -4678,7 +5013,7 @@
       </w:rPr>
     </w:lvl>
   </w:abstractNum>
-  <w:abstractNum w:abstractNumId="12" w15:restartNumberingAfterBreak="0">
+  <w:abstractNum w:abstractNumId="13" w15:restartNumberingAfterBreak="0">
     <w:nsid w:val="29513171"/>
     <w:multiLevelType w:val="hybridMultilevel"/>
     <w:tmpl w:val="A3E2C52C"/>
@@ -4764,7 +5099,7 @@
       </w:pPr>
     </w:lvl>
   </w:abstractNum>
-  <w:abstractNum w:abstractNumId="13" w15:restartNumberingAfterBreak="0">
+  <w:abstractNum w:abstractNumId="14" w15:restartNumberingAfterBreak="0">
     <w:nsid w:val="2BBC1052"/>
     <w:multiLevelType w:val="hybridMultilevel"/>
     <w:tmpl w:val="DCFA15BA"/>
@@ -4876,7 +5211,7 @@
       </w:rPr>
     </w:lvl>
   </w:abstractNum>
-  <w:abstractNum w:abstractNumId="14" w15:restartNumberingAfterBreak="0">
+  <w:abstractNum w:abstractNumId="15" w15:restartNumberingAfterBreak="0">
     <w:nsid w:val="2E6D5723"/>
     <w:multiLevelType w:val="hybridMultilevel"/>
     <w:tmpl w:val="509E1AEE"/>
@@ -4989,7 +5324,7 @@
       </w:rPr>
     </w:lvl>
   </w:abstractNum>
-  <w:abstractNum w:abstractNumId="15" w15:restartNumberingAfterBreak="0">
+  <w:abstractNum w:abstractNumId="16" w15:restartNumberingAfterBreak="0">
     <w:nsid w:val="2F806B92"/>
     <w:multiLevelType w:val="hybridMultilevel"/>
     <w:tmpl w:val="1EC49C88"/>
@@ -5102,7 +5437,7 @@
       </w:rPr>
     </w:lvl>
   </w:abstractNum>
-  <w:abstractNum w:abstractNumId="16" w15:restartNumberingAfterBreak="0">
+  <w:abstractNum w:abstractNumId="17" w15:restartNumberingAfterBreak="0">
     <w:nsid w:val="3F816A37"/>
     <w:multiLevelType w:val="hybridMultilevel"/>
     <w:tmpl w:val="029670AE"/>
@@ -5215,7 +5550,7 @@
       </w:rPr>
     </w:lvl>
   </w:abstractNum>
-  <w:abstractNum w:abstractNumId="17" w15:restartNumberingAfterBreak="0">
+  <w:abstractNum w:abstractNumId="18" w15:restartNumberingAfterBreak="0">
     <w:nsid w:val="40DE5383"/>
     <w:multiLevelType w:val="hybridMultilevel"/>
     <w:tmpl w:val="1116D394"/>
@@ -5328,7 +5663,7 @@
       </w:rPr>
     </w:lvl>
   </w:abstractNum>
-  <w:abstractNum w:abstractNumId="18" w15:restartNumberingAfterBreak="0">
+  <w:abstractNum w:abstractNumId="19" w15:restartNumberingAfterBreak="0">
     <w:nsid w:val="499A5314"/>
     <w:multiLevelType w:val="hybridMultilevel"/>
     <w:tmpl w:val="B8A646DA"/>
@@ -5441,7 +5776,7 @@
       </w:rPr>
     </w:lvl>
   </w:abstractNum>
-  <w:abstractNum w:abstractNumId="19" w15:restartNumberingAfterBreak="0">
+  <w:abstractNum w:abstractNumId="20" w15:restartNumberingAfterBreak="0">
     <w:nsid w:val="561F2E53"/>
     <w:multiLevelType w:val="hybridMultilevel"/>
     <w:tmpl w:val="3800A50A"/>
@@ -5527,7 +5862,7 @@
       </w:pPr>
     </w:lvl>
   </w:abstractNum>
-  <w:abstractNum w:abstractNumId="20" w15:restartNumberingAfterBreak="0">
+  <w:abstractNum w:abstractNumId="21" w15:restartNumberingAfterBreak="0">
     <w:nsid w:val="5681532D"/>
     <w:multiLevelType w:val="hybridMultilevel"/>
     <w:tmpl w:val="0D365112"/>
@@ -5613,7 +5948,7 @@
       </w:pPr>
     </w:lvl>
   </w:abstractNum>
-  <w:abstractNum w:abstractNumId="21" w15:restartNumberingAfterBreak="0">
+  <w:abstractNum w:abstractNumId="22" w15:restartNumberingAfterBreak="0">
     <w:nsid w:val="57745780"/>
     <w:multiLevelType w:val="hybridMultilevel"/>
     <w:tmpl w:val="CFA80070"/>
@@ -5725,7 +6060,7 @@
       </w:rPr>
     </w:lvl>
   </w:abstractNum>
-  <w:abstractNum w:abstractNumId="22" w15:restartNumberingAfterBreak="0">
+  <w:abstractNum w:abstractNumId="23" w15:restartNumberingAfterBreak="0">
     <w:nsid w:val="5D740345"/>
     <w:multiLevelType w:val="hybridMultilevel"/>
     <w:tmpl w:val="191EEDAA"/>
@@ -5838,7 +6173,7 @@
       </w:rPr>
     </w:lvl>
   </w:abstractNum>
-  <w:abstractNum w:abstractNumId="23" w15:restartNumberingAfterBreak="0">
+  <w:abstractNum w:abstractNumId="24" w15:restartNumberingAfterBreak="0">
     <w:nsid w:val="5F3A7B37"/>
     <w:multiLevelType w:val="hybridMultilevel"/>
     <w:tmpl w:val="C05C2210"/>
@@ -5951,7 +6286,7 @@
       </w:rPr>
     </w:lvl>
   </w:abstractNum>
-  <w:abstractNum w:abstractNumId="24" w15:restartNumberingAfterBreak="0">
+  <w:abstractNum w:abstractNumId="25" w15:restartNumberingAfterBreak="0">
     <w:nsid w:val="5F68591C"/>
     <w:multiLevelType w:val="hybridMultilevel"/>
     <w:tmpl w:val="B02C3266"/>
@@ -6064,7 +6399,7 @@
       </w:rPr>
     </w:lvl>
   </w:abstractNum>
-  <w:abstractNum w:abstractNumId="25" w15:restartNumberingAfterBreak="0">
+  <w:abstractNum w:abstractNumId="26" w15:restartNumberingAfterBreak="0">
     <w:nsid w:val="63F32C33"/>
     <w:multiLevelType w:val="hybridMultilevel"/>
     <w:tmpl w:val="B9904FB0"/>
@@ -6177,7 +6512,7 @@
       </w:rPr>
     </w:lvl>
   </w:abstractNum>
-  <w:abstractNum w:abstractNumId="26" w15:restartNumberingAfterBreak="0">
+  <w:abstractNum w:abstractNumId="27" w15:restartNumberingAfterBreak="0">
     <w:nsid w:val="6F3B0B37"/>
     <w:multiLevelType w:val="hybridMultilevel"/>
     <w:tmpl w:val="FD6A61F4"/>
@@ -6290,7 +6625,7 @@
       </w:rPr>
     </w:lvl>
   </w:abstractNum>
-  <w:abstractNum w:abstractNumId="27" w15:restartNumberingAfterBreak="0">
+  <w:abstractNum w:abstractNumId="28" w15:restartNumberingAfterBreak="0">
     <w:nsid w:val="6FA277A2"/>
     <w:multiLevelType w:val="hybridMultilevel"/>
     <w:tmpl w:val="C5B8CF48"/>
@@ -6402,7 +6737,7 @@
       </w:rPr>
     </w:lvl>
   </w:abstractNum>
-  <w:abstractNum w:abstractNumId="28" w15:restartNumberingAfterBreak="0">
+  <w:abstractNum w:abstractNumId="29" w15:restartNumberingAfterBreak="0">
     <w:nsid w:val="7325289E"/>
     <w:multiLevelType w:val="hybridMultilevel"/>
     <w:tmpl w:val="039CE594"/>
@@ -6515,7 +6850,7 @@
       </w:rPr>
     </w:lvl>
   </w:abstractNum>
-  <w:abstractNum w:abstractNumId="29" w15:restartNumberingAfterBreak="0">
+  <w:abstractNum w:abstractNumId="30" w15:restartNumberingAfterBreak="0">
     <w:nsid w:val="756165D5"/>
     <w:multiLevelType w:val="hybridMultilevel"/>
     <w:tmpl w:val="B4E65800"/>
@@ -6628,7 +6963,7 @@
       </w:rPr>
     </w:lvl>
   </w:abstractNum>
-  <w:abstractNum w:abstractNumId="30" w15:restartNumberingAfterBreak="0">
+  <w:abstractNum w:abstractNumId="31" w15:restartNumberingAfterBreak="0">
     <w:nsid w:val="7AAE3204"/>
     <w:multiLevelType w:val="hybridMultilevel"/>
     <w:tmpl w:val="024EDDF4"/>
@@ -6741,7 +7076,7 @@
       </w:rPr>
     </w:lvl>
   </w:abstractNum>
-  <w:abstractNum w:abstractNumId="31" w15:restartNumberingAfterBreak="0">
+  <w:abstractNum w:abstractNumId="32" w15:restartNumberingAfterBreak="0">
     <w:nsid w:val="7E4D11A8"/>
     <w:multiLevelType w:val="hybridMultilevel"/>
     <w:tmpl w:val="1FB49446"/>
@@ -6881,107 +7216,110 @@
       </w:rPr>
     </w:lvl>
   </w:abstractNum>
-  <w:num w:numId="1">
+  <w:num w:numId="1" w16cid:durableId="352540355">
     <w:abstractNumId w:val="0"/>
   </w:num>
-  <w:num w:numId="2">
+  <w:num w:numId="2" w16cid:durableId="1126657300">
     <w:abstractNumId w:val="1"/>
   </w:num>
-  <w:num w:numId="3">
+  <w:num w:numId="3" w16cid:durableId="1056588843">
+    <w:abstractNumId w:val="15"/>
+  </w:num>
+  <w:num w:numId="4" w16cid:durableId="1600064005">
+    <w:abstractNumId w:val="19"/>
+  </w:num>
+  <w:num w:numId="5" w16cid:durableId="990871504">
+    <w:abstractNumId w:val="25"/>
+  </w:num>
+  <w:num w:numId="6" w16cid:durableId="1338191729">
+    <w:abstractNumId w:val="18"/>
+  </w:num>
+  <w:num w:numId="7" w16cid:durableId="871382438">
+    <w:abstractNumId w:val="27"/>
+  </w:num>
+  <w:num w:numId="8" w16cid:durableId="1818499222">
+    <w:abstractNumId w:val="7"/>
+  </w:num>
+  <w:num w:numId="9" w16cid:durableId="999384440">
+    <w:abstractNumId w:val="3"/>
+  </w:num>
+  <w:num w:numId="10" w16cid:durableId="1224608533">
+    <w:abstractNumId w:val="13"/>
+  </w:num>
+  <w:num w:numId="11" w16cid:durableId="2007779659">
+    <w:abstractNumId w:val="21"/>
+  </w:num>
+  <w:num w:numId="12" w16cid:durableId="68626424">
+    <w:abstractNumId w:val="20"/>
+  </w:num>
+  <w:num w:numId="13" w16cid:durableId="874388942">
+    <w:abstractNumId w:val="30"/>
+  </w:num>
+  <w:num w:numId="14" w16cid:durableId="229969613">
+    <w:abstractNumId w:val="31"/>
+  </w:num>
+  <w:num w:numId="15" w16cid:durableId="1672487905">
+    <w:abstractNumId w:val="11"/>
+  </w:num>
+  <w:num w:numId="16" w16cid:durableId="1602031881">
+    <w:abstractNumId w:val="4"/>
+  </w:num>
+  <w:num w:numId="17" w16cid:durableId="142551454">
+    <w:abstractNumId w:val="5"/>
+  </w:num>
+  <w:num w:numId="18" w16cid:durableId="921372381">
+    <w:abstractNumId w:val="23"/>
+  </w:num>
+  <w:num w:numId="19" w16cid:durableId="1461848988">
+    <w:abstractNumId w:val="26"/>
+  </w:num>
+  <w:num w:numId="20" w16cid:durableId="283273523">
+    <w:abstractNumId w:val="29"/>
+  </w:num>
+  <w:num w:numId="21" w16cid:durableId="448085234">
+    <w:abstractNumId w:val="32"/>
+  </w:num>
+  <w:num w:numId="22" w16cid:durableId="897320087">
     <w:abstractNumId w:val="14"/>
   </w:num>
-  <w:num w:numId="4">
-    <w:abstractNumId w:val="18"/>
+  <w:num w:numId="23" w16cid:durableId="1582787409">
+    <w:abstractNumId w:val="28"/>
   </w:num>
-  <w:num w:numId="5">
+  <w:num w:numId="24" w16cid:durableId="1579631132">
+    <w:abstractNumId w:val="10"/>
+  </w:num>
+  <w:num w:numId="25" w16cid:durableId="248084453">
+    <w:abstractNumId w:val="9"/>
+  </w:num>
+  <w:num w:numId="26" w16cid:durableId="702167436">
+    <w:abstractNumId w:val="22"/>
+  </w:num>
+  <w:num w:numId="27" w16cid:durableId="2121996231">
+    <w:abstractNumId w:val="12"/>
+  </w:num>
+  <w:num w:numId="28" w16cid:durableId="1554737234">
+    <w:abstractNumId w:val="16"/>
+  </w:num>
+  <w:num w:numId="29" w16cid:durableId="1154300013">
+    <w:abstractNumId w:val="17"/>
+  </w:num>
+  <w:num w:numId="30" w16cid:durableId="330108431">
+    <w:abstractNumId w:val="8"/>
+  </w:num>
+  <w:num w:numId="31" w16cid:durableId="641429093">
+    <w:abstractNumId w:val="2"/>
+  </w:num>
+  <w:num w:numId="32" w16cid:durableId="742680603">
     <w:abstractNumId w:val="24"/>
   </w:num>
-  <w:num w:numId="6">
-    <w:abstractNumId w:val="17"/>
-  </w:num>
-  <w:num w:numId="7">
-    <w:abstractNumId w:val="26"/>
-  </w:num>
-  <w:num w:numId="8">
+  <w:num w:numId="33" w16cid:durableId="453404962">
     <w:abstractNumId w:val="6"/>
-  </w:num>
-  <w:num w:numId="9">
-    <w:abstractNumId w:val="3"/>
-  </w:num>
-  <w:num w:numId="10">
-    <w:abstractNumId w:val="12"/>
-  </w:num>
-  <w:num w:numId="11">
-    <w:abstractNumId w:val="20"/>
-  </w:num>
-  <w:num w:numId="12">
-    <w:abstractNumId w:val="19"/>
-  </w:num>
-  <w:num w:numId="13">
-    <w:abstractNumId w:val="29"/>
-  </w:num>
-  <w:num w:numId="14">
-    <w:abstractNumId w:val="30"/>
-  </w:num>
-  <w:num w:numId="15">
-    <w:abstractNumId w:val="10"/>
-  </w:num>
-  <w:num w:numId="16">
-    <w:abstractNumId w:val="4"/>
-  </w:num>
-  <w:num w:numId="17">
-    <w:abstractNumId w:val="5"/>
-  </w:num>
-  <w:num w:numId="18">
-    <w:abstractNumId w:val="22"/>
-  </w:num>
-  <w:num w:numId="19">
-    <w:abstractNumId w:val="25"/>
-  </w:num>
-  <w:num w:numId="20">
-    <w:abstractNumId w:val="28"/>
-  </w:num>
-  <w:num w:numId="21">
-    <w:abstractNumId w:val="31"/>
-  </w:num>
-  <w:num w:numId="22">
-    <w:abstractNumId w:val="13"/>
-  </w:num>
-  <w:num w:numId="23">
-    <w:abstractNumId w:val="27"/>
-  </w:num>
-  <w:num w:numId="24">
-    <w:abstractNumId w:val="9"/>
-  </w:num>
-  <w:num w:numId="25">
-    <w:abstractNumId w:val="8"/>
-  </w:num>
-  <w:num w:numId="26">
-    <w:abstractNumId w:val="21"/>
-  </w:num>
-  <w:num w:numId="27">
-    <w:abstractNumId w:val="11"/>
-  </w:num>
-  <w:num w:numId="28">
-    <w:abstractNumId w:val="15"/>
-  </w:num>
-  <w:num w:numId="29">
-    <w:abstractNumId w:val="16"/>
-  </w:num>
-  <w:num w:numId="30">
-    <w:abstractNumId w:val="7"/>
-  </w:num>
-  <w:num w:numId="31">
-    <w:abstractNumId w:val="2"/>
-  </w:num>
-  <w:num w:numId="32">
-    <w:abstractNumId w:val="23"/>
   </w:num>
 </w:numbering>
 </file>
 
 <file path=word/styles.xml><?xml version="1.0" encoding="utf-8"?>
-<w:styles xmlns:mc="http://schemas.openxmlformats.org/markup-compatibility/2006" xmlns:r="http://schemas.openxmlformats.org/officeDocument/2006/relationships" xmlns:w="http://schemas.openxmlformats.org/wordprocessingml/2006/main" xmlns:w14="http://schemas.microsoft.com/office/word/2010/wordml" xmlns:w15="http://schemas.microsoft.com/office/word/2012/wordml" mc:Ignorable="w14 w15">
+<w:styles xmlns:mc="http://schemas.openxmlformats.org/markup-compatibility/2006" xmlns:r="http://schemas.openxmlformats.org/officeDocument/2006/relationships" xmlns:w="http://schemas.openxmlformats.org/wordprocessingml/2006/main" xmlns:w14="http://schemas.microsoft.com/office/word/2010/wordml" xmlns:w15="http://schemas.microsoft.com/office/word/2012/wordml" xmlns:w16cex="http://schemas.microsoft.com/office/word/2018/wordml/cex" xmlns:w16cid="http://schemas.microsoft.com/office/word/2016/wordml/cid" xmlns:w16="http://schemas.microsoft.com/office/word/2018/wordml" xmlns:w16sdtdh="http://schemas.microsoft.com/office/word/2020/wordml/sdtdatahash" xmlns:w16se="http://schemas.microsoft.com/office/word/2015/wordml/symex" mc:Ignorable="w14 w15 w16se w16cid w16 w16cex w16sdtdh">
   <w:docDefaults>
     <w:rPrDefault>
       <w:rPr>
@@ -6991,7 +7329,7 @@
     </w:rPrDefault>
     <w:pPrDefault/>
   </w:docDefaults>
-  <w:latentStyles w:defLockedState="0" w:defUIPriority="99" w:defSemiHidden="0" w:defUnhideWhenUsed="0" w:defQFormat="0" w:count="371">
+  <w:latentStyles w:defLockedState="0" w:defUIPriority="99" w:defSemiHidden="0" w:defUnhideWhenUsed="0" w:defQFormat="0" w:count="376">
     <w:lsdException w:name="Normal" w:uiPriority="0" w:qFormat="1"/>
     <w:lsdException w:name="heading 1" w:uiPriority="0" w:qFormat="1"/>
     <w:lsdException w:name="heading 2" w:uiPriority="9" w:qFormat="1"/>
@@ -7097,7 +7435,6 @@
     <w:lsdException w:name="HTML Sample" w:semiHidden="1" w:unhideWhenUsed="1"/>
     <w:lsdException w:name="HTML Typewriter" w:semiHidden="1" w:unhideWhenUsed="1"/>
     <w:lsdException w:name="HTML Variable" w:semiHidden="1" w:unhideWhenUsed="1"/>
-    <w:lsdException w:name="Normal Table" w:semiHidden="1" w:unhideWhenUsed="1"/>
     <w:lsdException w:name="annotation subject" w:semiHidden="1" w:unhideWhenUsed="1"/>
     <w:lsdException w:name="No List" w:semiHidden="1" w:unhideWhenUsed="1"/>
     <w:lsdException w:name="Outline List 1" w:semiHidden="1" w:unhideWhenUsed="1"/>
@@ -7140,11 +7477,8 @@
     <w:lsdException w:name="Table Contemporary" w:semiHidden="1" w:unhideWhenUsed="1"/>
     <w:lsdException w:name="Table Elegant" w:semiHidden="1" w:unhideWhenUsed="1"/>
     <w:lsdException w:name="Table Professional" w:semiHidden="1" w:unhideWhenUsed="1"/>
-    <w:lsdException w:name="Table Subtle 1" w:semiHidden="1" w:unhideWhenUsed="1"/>
     <w:lsdException w:name="Table Subtle 2" w:semiHidden="1" w:unhideWhenUsed="1"/>
     <w:lsdException w:name="Table Web 1" w:semiHidden="1" w:unhideWhenUsed="1"/>
-    <w:lsdException w:name="Table Web 2" w:semiHidden="1" w:unhideWhenUsed="1"/>
-    <w:lsdException w:name="Table Web 3" w:semiHidden="1" w:unhideWhenUsed="1"/>
     <w:lsdException w:name="Balloon Text" w:semiHidden="1" w:unhideWhenUsed="1"/>
     <w:lsdException w:name="Table Grid" w:uiPriority="59"/>
     <w:lsdException w:name="Table Theme" w:semiHidden="1" w:unhideWhenUsed="1"/>
@@ -7363,6 +7697,11 @@
     <w:lsdException w:name="List Table 5 Dark Accent 6" w:uiPriority="50"/>
     <w:lsdException w:name="List Table 6 Colorful Accent 6" w:uiPriority="51"/>
     <w:lsdException w:name="List Table 7 Colorful Accent 6" w:uiPriority="52"/>
+    <w:lsdException w:name="Mention" w:semiHidden="1" w:unhideWhenUsed="1"/>
+    <w:lsdException w:name="Smart Hyperlink" w:semiHidden="1" w:unhideWhenUsed="1"/>
+    <w:lsdException w:name="Hashtag" w:semiHidden="1" w:unhideWhenUsed="1"/>
+    <w:lsdException w:name="Unresolved Mention" w:semiHidden="1" w:unhideWhenUsed="1"/>
+    <w:lsdException w:name="Smart Link" w:semiHidden="1" w:unhideWhenUsed="1"/>
   </w:latentStyles>
   <w:style w:type="paragraph" w:default="1" w:styleId="Normal">
     <w:name w:val="Normal"/>
@@ -8279,7 +8618,7 @@
       </w:tblBorders>
     </w:tblPr>
   </w:style>
-  <w:style w:type="paragraph" w:styleId="TtulodeTDC">
+  <w:style w:type="paragraph" w:styleId="TtuloTDC">
     <w:name w:val="TOC Heading"/>
     <w:basedOn w:val="Ttulo1"/>
     <w:next w:val="Normal"/>
@@ -8719,15 +9058,22 @@
 </file>
 
 <file path=customXml/item2.xml><?xml version="1.0" encoding="utf-8"?>
-<?mso-contentType ?>
-<FormTemplates xmlns="http://schemas.microsoft.com/sharepoint/v3/contenttype/forms">
-  <Display>DocumentLibraryForm</Display>
-  <Edit>DocumentLibraryForm</Edit>
-  <New>DocumentLibraryForm</New>
-</FormTemplates>
+<b:Sources xmlns:b="http://schemas.openxmlformats.org/officeDocument/2006/bibliography" xmlns="http://schemas.openxmlformats.org/officeDocument/2006/bibliography" SelectedStyle="\APA.XSL" StyleName="APA"/>
 </file>
 
 <file path=customXml/item3.xml><?xml version="1.0" encoding="utf-8"?>
+<p:properties xmlns:p="http://schemas.microsoft.com/office/2006/metadata/properties" xmlns:xsi="http://www.w3.org/2001/XMLSchema-instance" xmlns:pc="http://schemas.microsoft.com/office/infopath/2007/PartnerControls">
+  <documentManagement>
+    <_dlc_DocId xmlns="01eb4bd6-a8ff-4439-b7eb-fe0a650fbd8a">FWJASSSE55TN-275-109</_dlc_DocId>
+    <_dlc_DocIdUrl xmlns="01eb4bd6-a8ff-4439-b7eb-fe0a650fbd8a">
+      <Url>https://portal.smrey.net/areas/it/_layouts/15/DocIdRedir.aspx?ID=FWJASSSE55TN-275-109</Url>
+      <Description>FWJASSSE55TN-275-109</Description>
+    </_dlc_DocIdUrl>
+  </documentManagement>
+</p:properties>
+</file>
+
+<file path=customXml/item4.xml><?xml version="1.0" encoding="utf-8"?>
 <ct:contentTypeSchema xmlns:ct="http://schemas.microsoft.com/office/2006/metadata/contentType" xmlns:ma="http://schemas.microsoft.com/office/2006/metadata/properties/metaAttributes" ct:_="" ma:_="" ma:contentTypeName="Document" ma:contentTypeID="0x010100A5124E24CAF14D46B2DD609ACFD84C07" ma:contentTypeVersion="0" ma:contentTypeDescription="Create a new document." ma:contentTypeScope="" ma:versionID="9971b3b784abbe199b171e233c6d3889">
   <xsd:schema xmlns:xsd="http://www.w3.org/2001/XMLSchema" xmlns:xs="http://www.w3.org/2001/XMLSchema" xmlns:p="http://schemas.microsoft.com/office/2006/metadata/properties" xmlns:ns2="01eb4bd6-a8ff-4439-b7eb-fe0a650fbd8a" targetNamespace="http://schemas.microsoft.com/office/2006/metadata/properties" ma:root="true" ma:fieldsID="9a36e787f936117f0a8f63b0cc0186e7" ns2:_="">
     <xsd:import namespace="01eb4bd6-a8ff-4439-b7eb-fe0a650fbd8a"/>
@@ -8872,20 +9218,13 @@
 </ct:contentTypeSchema>
 </file>
 
-<file path=customXml/item4.xml><?xml version="1.0" encoding="utf-8"?>
-<p:properties xmlns:p="http://schemas.microsoft.com/office/2006/metadata/properties" xmlns:xsi="http://www.w3.org/2001/XMLSchema-instance" xmlns:pc="http://schemas.microsoft.com/office/infopath/2007/PartnerControls">
-  <documentManagement>
-    <_dlc_DocId xmlns="01eb4bd6-a8ff-4439-b7eb-fe0a650fbd8a">FWJASSSE55TN-275-109</_dlc_DocId>
-    <_dlc_DocIdUrl xmlns="01eb4bd6-a8ff-4439-b7eb-fe0a650fbd8a">
-      <Url>https://portal.smrey.net/areas/it/_layouts/15/DocIdRedir.aspx?ID=FWJASSSE55TN-275-109</Url>
-      <Description>FWJASSSE55TN-275-109</Description>
-    </_dlc_DocIdUrl>
-  </documentManagement>
-</p:properties>
-</file>
-
 <file path=customXml/item5.xml><?xml version="1.0" encoding="utf-8"?>
-<b:Sources xmlns:b="http://schemas.openxmlformats.org/officeDocument/2006/bibliography" xmlns="http://schemas.openxmlformats.org/officeDocument/2006/bibliography" SelectedStyle="\APA.XSL" StyleName="APA"/>
+<?mso-contentType ?>
+<FormTemplates xmlns="http://schemas.microsoft.com/sharepoint/v3/contenttype/forms">
+  <Display>DocumentLibraryForm</Display>
+  <Edit>DocumentLibraryForm</Edit>
+  <New>DocumentLibraryForm</New>
+</FormTemplates>
 </file>
 
 <file path=customXml/itemProps1.xml><?xml version="1.0" encoding="utf-8"?>
@@ -8897,14 +9236,24 @@
 </file>
 
 <file path=customXml/itemProps2.xml><?xml version="1.0" encoding="utf-8"?>
-<ds:datastoreItem xmlns:ds="http://schemas.openxmlformats.org/officeDocument/2006/customXml" ds:itemID="{4FA99210-6519-49B4-8725-706C08AAF75B}">
+<ds:datastoreItem xmlns:ds="http://schemas.openxmlformats.org/officeDocument/2006/customXml" ds:itemID="{F8C511F7-B09E-420E-BC5B-1B3EF7AEB1EE}">
   <ds:schemaRefs>
-    <ds:schemaRef ds:uri="http://schemas.microsoft.com/sharepoint/v3/contenttype/forms"/>
+    <ds:schemaRef ds:uri="http://schemas.openxmlformats.org/officeDocument/2006/bibliography"/>
   </ds:schemaRefs>
 </ds:datastoreItem>
 </file>
 
 <file path=customXml/itemProps3.xml><?xml version="1.0" encoding="utf-8"?>
+<ds:datastoreItem xmlns:ds="http://schemas.openxmlformats.org/officeDocument/2006/customXml" ds:itemID="{507D62CC-4B84-495A-A388-48FFDF40ADEF}">
+  <ds:schemaRefs>
+    <ds:schemaRef ds:uri="http://schemas.microsoft.com/office/2006/metadata/properties"/>
+    <ds:schemaRef ds:uri="http://schemas.microsoft.com/office/infopath/2007/PartnerControls"/>
+    <ds:schemaRef ds:uri="01eb4bd6-a8ff-4439-b7eb-fe0a650fbd8a"/>
+  </ds:schemaRefs>
+</ds:datastoreItem>
+</file>
+
+<file path=customXml/itemProps4.xml><?xml version="1.0" encoding="utf-8"?>
 <ds:datastoreItem xmlns:ds="http://schemas.openxmlformats.org/officeDocument/2006/customXml" ds:itemID="{677F1400-1742-4C63-90FA-7D35054D3A2E}">
   <ds:schemaRefs>
     <ds:schemaRef ds:uri="http://schemas.microsoft.com/office/2006/metadata/contentType"/>
@@ -8922,20 +9271,10 @@
 </ds:datastoreItem>
 </file>
 
-<file path=customXml/itemProps4.xml><?xml version="1.0" encoding="utf-8"?>
-<ds:datastoreItem xmlns:ds="http://schemas.openxmlformats.org/officeDocument/2006/customXml" ds:itemID="{507D62CC-4B84-495A-A388-48FFDF40ADEF}">
+<file path=customXml/itemProps5.xml><?xml version="1.0" encoding="utf-8"?>
+<ds:datastoreItem xmlns:ds="http://schemas.openxmlformats.org/officeDocument/2006/customXml" ds:itemID="{4FA99210-6519-49B4-8725-706C08AAF75B}">
   <ds:schemaRefs>
-    <ds:schemaRef ds:uri="http://schemas.microsoft.com/office/2006/metadata/properties"/>
-    <ds:schemaRef ds:uri="http://schemas.microsoft.com/office/infopath/2007/PartnerControls"/>
-    <ds:schemaRef ds:uri="01eb4bd6-a8ff-4439-b7eb-fe0a650fbd8a"/>
-  </ds:schemaRefs>
-</ds:datastoreItem>
-</file>
-
-<file path=customXml/itemProps5.xml><?xml version="1.0" encoding="utf-8"?>
-<ds:datastoreItem xmlns:ds="http://schemas.openxmlformats.org/officeDocument/2006/customXml" ds:itemID="{F8C511F7-B09E-420E-BC5B-1B3EF7AEB1EE}">
-  <ds:schemaRefs>
-    <ds:schemaRef ds:uri="http://schemas.openxmlformats.org/officeDocument/2006/bibliography"/>
+    <ds:schemaRef ds:uri="http://schemas.microsoft.com/sharepoint/v3/contenttype/forms"/>
   </ds:schemaRefs>
 </ds:datastoreItem>
 </file>
</xml_diff>